<commit_message>
inicial analysis and 330
</commit_message>
<xml_diff>
--- a/State of Art/Conceitos Aprendidos.docx
+++ b/State of Art/Conceitos Aprendidos.docx
@@ -536,6 +536,647 @@
           <w:b/>
           <w:bCs/>
         </w:rPr>
+        <w:t>Burn</w:t>
+      </w:r>
+      <w:proofErr w:type="spellEnd"/>
+      <w:r>
+        <w:rPr>
+          <w:b/>
+          <w:bCs/>
+        </w:rPr>
+        <w:t>-in</w:t>
+      </w:r>
+      <w:r>
+        <w:t xml:space="preserve"> </w:t>
+      </w:r>
+      <w:r>
+        <w:t xml:space="preserve">- </w:t>
+      </w:r>
+      <w:r>
+        <w:t>fase inicial da cadeia MCMC em que o modelo ainda está a “aquecer” antes de estabilizar.</w:t>
+      </w:r>
+    </w:p>
+    <w:p>
+      <w:pPr>
+        <w:jc w:val="both"/>
+      </w:pPr>
+    </w:p>
+    <w:p>
+      <w:pPr>
+        <w:jc w:val="both"/>
+        <w:rPr>
+          <w:b/>
+          <w:bCs/>
+          <w:color w:val="4EA72E" w:themeColor="accent6"/>
+        </w:rPr>
+      </w:pPr>
+      <w:r>
+        <w:rPr>
+          <w:b/>
+          <w:bCs/>
+          <w:color w:val="4EA72E" w:themeColor="accent6"/>
+        </w:rPr>
+        <w:lastRenderedPageBreak/>
+        <w:t>RESUMO 4</w:t>
+      </w:r>
+    </w:p>
+    <w:p>
+      <w:pPr>
+        <w:jc w:val="both"/>
+      </w:pPr>
+      <w:proofErr w:type="spellStart"/>
+      <w:r>
+        <w:rPr>
+          <w:b/>
+          <w:bCs/>
+        </w:rPr>
+        <w:t>Bootstrap</w:t>
+      </w:r>
+      <w:proofErr w:type="spellEnd"/>
+      <w:r>
+        <w:rPr>
+          <w:b/>
+          <w:bCs/>
+        </w:rPr>
+        <w:t xml:space="preserve"> </w:t>
+      </w:r>
+      <w:proofErr w:type="spellStart"/>
+      <w:r>
+        <w:rPr>
+          <w:b/>
+          <w:bCs/>
+        </w:rPr>
+        <w:t>resampling</w:t>
+      </w:r>
+      <w:proofErr w:type="spellEnd"/>
+      <w:r>
+        <w:t xml:space="preserve"> - </w:t>
+      </w:r>
+      <w:r>
+        <w:t>uma técnica estatística que “simula” várias versões dos dados originais (</w:t>
+      </w:r>
+      <w:r>
+        <w:t>networks</w:t>
+      </w:r>
+      <w:r>
+        <w:t>), para testar se os padrões que aparecem são mesmo sólidos ou só ruído</w:t>
+      </w:r>
+    </w:p>
+    <w:p>
+      <w:pPr>
+        <w:jc w:val="both"/>
+      </w:pPr>
+      <w:proofErr w:type="spellStart"/>
+      <w:r>
+        <w:rPr>
+          <w:b/>
+          <w:bCs/>
+        </w:rPr>
+        <w:t>Significance</w:t>
+      </w:r>
+      <w:proofErr w:type="spellEnd"/>
+      <w:r>
+        <w:rPr>
+          <w:b/>
+          <w:bCs/>
+        </w:rPr>
+        <w:t xml:space="preserve"> </w:t>
+      </w:r>
+      <w:proofErr w:type="spellStart"/>
+      <w:r>
+        <w:rPr>
+          <w:b/>
+          <w:bCs/>
+        </w:rPr>
+        <w:t>clustering</w:t>
+      </w:r>
+      <w:proofErr w:type="spellEnd"/>
+      <w:r>
+        <w:t xml:space="preserve"> - </w:t>
+      </w:r>
+      <w:r>
+        <w:t xml:space="preserve">em vez de confiar cegamente no algoritmo de </w:t>
+      </w:r>
+      <w:proofErr w:type="spellStart"/>
+      <w:r>
+        <w:t>clustering</w:t>
+      </w:r>
+      <w:proofErr w:type="spellEnd"/>
+      <w:r>
+        <w:t>, eles verificam se as comunidades (clusters) se mantêm estáveis quando os dados são reamostrados</w:t>
+      </w:r>
+    </w:p>
+    <w:p>
+      <w:pPr>
+        <w:jc w:val="both"/>
+      </w:pPr>
+      <w:proofErr w:type="spellStart"/>
+      <w:r>
+        <w:rPr>
+          <w:b/>
+          <w:bCs/>
+        </w:rPr>
+        <w:t>Alluvial</w:t>
+      </w:r>
+      <w:proofErr w:type="spellEnd"/>
+      <w:r>
+        <w:rPr>
+          <w:b/>
+          <w:bCs/>
+        </w:rPr>
+        <w:t xml:space="preserve"> </w:t>
+      </w:r>
+      <w:proofErr w:type="spellStart"/>
+      <w:r>
+        <w:rPr>
+          <w:b/>
+          <w:bCs/>
+        </w:rPr>
+        <w:t>diagrams</w:t>
+      </w:r>
+      <w:proofErr w:type="spellEnd"/>
+      <w:r>
+        <w:t>: gráficos que mostram como grupos  se dividem (</w:t>
+      </w:r>
+      <w:proofErr w:type="spellStart"/>
+      <w:r>
+        <w:t>splits</w:t>
+      </w:r>
+      <w:proofErr w:type="spellEnd"/>
+      <w:r>
+        <w:t>) ou se juntam (</w:t>
+      </w:r>
+      <w:proofErr w:type="spellStart"/>
+      <w:r>
+        <w:t>merges</w:t>
+      </w:r>
+      <w:proofErr w:type="spellEnd"/>
+      <w:r>
+        <w:t>) ao longo do tempo</w:t>
+      </w:r>
+    </w:p>
+    <w:p>
+      <w:pPr>
+        <w:jc w:val="both"/>
+        <w:rPr>
+          <w:b/>
+          <w:bCs/>
+          <w:color w:val="4EA72E" w:themeColor="accent6"/>
+        </w:rPr>
+      </w:pPr>
+      <w:r>
+        <w:rPr>
+          <w:b/>
+          <w:bCs/>
+          <w:color w:val="4EA72E" w:themeColor="accent6"/>
+        </w:rPr>
+        <w:t>RESUMO 5</w:t>
+      </w:r>
+    </w:p>
+    <w:p>
+      <w:pPr>
+        <w:jc w:val="both"/>
+      </w:pPr>
+      <w:r>
+        <w:t>Margarida Tese</w:t>
+      </w:r>
+    </w:p>
+    <w:p>
+      <w:pPr>
+        <w:jc w:val="both"/>
+        <w:rPr>
+          <w:b/>
+          <w:bCs/>
+          <w:color w:val="4EA72E" w:themeColor="accent6"/>
+        </w:rPr>
+      </w:pPr>
+      <w:r>
+        <w:rPr>
+          <w:b/>
+          <w:bCs/>
+          <w:color w:val="4EA72E" w:themeColor="accent6"/>
+        </w:rPr>
+        <w:t>RESUMO 6</w:t>
+      </w:r>
+    </w:p>
+    <w:p>
+      <w:pPr>
+        <w:jc w:val="both"/>
+      </w:pPr>
+      <w:proofErr w:type="spellStart"/>
+      <w:r>
+        <w:rPr>
+          <w:b/>
+          <w:bCs/>
+        </w:rPr>
+        <w:t>Latent</w:t>
+      </w:r>
+      <w:proofErr w:type="spellEnd"/>
+      <w:r>
+        <w:rPr>
+          <w:b/>
+          <w:bCs/>
+        </w:rPr>
+        <w:t xml:space="preserve"> </w:t>
+      </w:r>
+      <w:proofErr w:type="spellStart"/>
+      <w:r>
+        <w:rPr>
+          <w:b/>
+          <w:bCs/>
+        </w:rPr>
+        <w:t>Dirichlet</w:t>
+      </w:r>
+      <w:proofErr w:type="spellEnd"/>
+      <w:r>
+        <w:rPr>
+          <w:b/>
+          <w:bCs/>
+        </w:rPr>
+        <w:t xml:space="preserve"> </w:t>
+      </w:r>
+      <w:proofErr w:type="spellStart"/>
+      <w:r>
+        <w:rPr>
+          <w:b/>
+          <w:bCs/>
+        </w:rPr>
+        <w:t>Allocation</w:t>
+      </w:r>
+      <w:proofErr w:type="spellEnd"/>
+      <w:r>
+        <w:rPr>
+          <w:b/>
+          <w:bCs/>
+        </w:rPr>
+        <w:t xml:space="preserve"> (LDA)</w:t>
+      </w:r>
+      <w:r>
+        <w:t xml:space="preserve"> </w:t>
+      </w:r>
+      <w:r>
+        <w:t xml:space="preserve">- </w:t>
+      </w:r>
+      <w:r>
+        <w:t>É um dos modelos mais famosos de tópicos. A ideia é que cada documento mistura vários temas em proporções diferentes. Por exemplo, um artigo pode ser 70% sobre medicina e 30% sobre estatística.</w:t>
+      </w:r>
+      <w:r>
+        <w:t xml:space="preserve"> (precisa que número de tópicos antes de treinar)</w:t>
+      </w:r>
+    </w:p>
+    <w:p>
+      <w:pPr>
+        <w:jc w:val="both"/>
+      </w:pPr>
+      <w:proofErr w:type="spellStart"/>
+      <w:r>
+        <w:rPr>
+          <w:b/>
+          <w:bCs/>
+        </w:rPr>
+        <w:t>Dynamic</w:t>
+      </w:r>
+      <w:proofErr w:type="spellEnd"/>
+      <w:r>
+        <w:rPr>
+          <w:b/>
+          <w:bCs/>
+        </w:rPr>
+        <w:t xml:space="preserve"> </w:t>
+      </w:r>
+      <w:proofErr w:type="spellStart"/>
+      <w:r>
+        <w:rPr>
+          <w:b/>
+          <w:bCs/>
+        </w:rPr>
+        <w:t>Topic</w:t>
+      </w:r>
+      <w:proofErr w:type="spellEnd"/>
+      <w:r>
+        <w:rPr>
+          <w:b/>
+          <w:bCs/>
+        </w:rPr>
+        <w:t xml:space="preserve"> </w:t>
+      </w:r>
+      <w:proofErr w:type="spellStart"/>
+      <w:r>
+        <w:rPr>
+          <w:b/>
+          <w:bCs/>
+        </w:rPr>
+        <w:t>Models</w:t>
+      </w:r>
+      <w:proofErr w:type="spellEnd"/>
+      <w:r>
+        <w:rPr>
+          <w:b/>
+          <w:bCs/>
+        </w:rPr>
+        <w:t xml:space="preserve"> (DTM)</w:t>
+      </w:r>
+      <w:r>
+        <w:rPr>
+          <w:b/>
+          <w:bCs/>
+        </w:rPr>
+        <w:t xml:space="preserve"> -</w:t>
+      </w:r>
+      <w:r>
+        <w:t xml:space="preserve"> Uma evolução do LDA. Em vez de assumir que os tópicos ficam fixos no tempo, o DTM acompanha como os temas mudam ao longo dos anos.</w:t>
+      </w:r>
+    </w:p>
+    <w:p>
+      <w:pPr>
+        <w:jc w:val="both"/>
+      </w:pPr>
+      <w:proofErr w:type="spellStart"/>
+      <w:r>
+        <w:rPr>
+          <w:b/>
+          <w:bCs/>
+        </w:rPr>
+        <w:t>State</w:t>
+      </w:r>
+      <w:proofErr w:type="spellEnd"/>
+      <w:r>
+        <w:rPr>
+          <w:b/>
+          <w:bCs/>
+        </w:rPr>
+        <w:t xml:space="preserve"> </w:t>
+      </w:r>
+      <w:proofErr w:type="spellStart"/>
+      <w:r>
+        <w:rPr>
+          <w:b/>
+          <w:bCs/>
+        </w:rPr>
+        <w:t>Space</w:t>
+      </w:r>
+      <w:proofErr w:type="spellEnd"/>
+      <w:r>
+        <w:rPr>
+          <w:b/>
+          <w:bCs/>
+        </w:rPr>
+        <w:t xml:space="preserve"> </w:t>
+      </w:r>
+      <w:proofErr w:type="spellStart"/>
+      <w:r>
+        <w:rPr>
+          <w:b/>
+          <w:bCs/>
+        </w:rPr>
+        <w:t>Models</w:t>
+      </w:r>
+      <w:proofErr w:type="spellEnd"/>
+      <w:r>
+        <w:t>: São modelos matemáticos usados para lidar com coisas que mudam ao longo do tempo.</w:t>
+      </w:r>
+      <w:r>
+        <w:t xml:space="preserve"> A</w:t>
+      </w:r>
+      <w:r>
+        <w:t>judam a representar como os tópicos vão evoluindo de um ano para o outro.</w:t>
+      </w:r>
+    </w:p>
+    <w:p>
+      <w:pPr>
+        <w:jc w:val="both"/>
+        <w:rPr>
+          <w:b/>
+          <w:bCs/>
+          <w:color w:val="4EA72E" w:themeColor="accent6"/>
+        </w:rPr>
+      </w:pPr>
+      <w:r>
+        <w:rPr>
+          <w:b/>
+          <w:bCs/>
+          <w:color w:val="4EA72E" w:themeColor="accent6"/>
+        </w:rPr>
+        <w:t>RESUMO 7</w:t>
+      </w:r>
+    </w:p>
+    <w:p>
+      <w:pPr>
+        <w:jc w:val="both"/>
+      </w:pPr>
+      <w:r>
+        <w:rPr>
+          <w:b/>
+          <w:bCs/>
+        </w:rPr>
+        <w:t>TOT (</w:t>
+      </w:r>
+      <w:proofErr w:type="spellStart"/>
+      <w:r>
+        <w:rPr>
+          <w:b/>
+          <w:bCs/>
+        </w:rPr>
+        <w:t>Topics</w:t>
+      </w:r>
+      <w:proofErr w:type="spellEnd"/>
+      <w:r>
+        <w:rPr>
+          <w:b/>
+          <w:bCs/>
+        </w:rPr>
+        <w:t xml:space="preserve"> </w:t>
+      </w:r>
+      <w:proofErr w:type="spellStart"/>
+      <w:r>
+        <w:rPr>
+          <w:b/>
+          <w:bCs/>
+        </w:rPr>
+        <w:t>over</w:t>
+      </w:r>
+      <w:proofErr w:type="spellEnd"/>
+      <w:r>
+        <w:rPr>
+          <w:b/>
+          <w:bCs/>
+        </w:rPr>
+        <w:t xml:space="preserve"> Time)</w:t>
+      </w:r>
+      <w:r>
+        <w:t xml:space="preserve"> </w:t>
+      </w:r>
+      <w:r>
+        <w:t xml:space="preserve">- </w:t>
+      </w:r>
+      <w:r>
+        <w:t>versão do LDA que inclui o tempo como variável contínua.</w:t>
+      </w:r>
+      <w:r>
+        <w:t xml:space="preserve"> E</w:t>
+      </w:r>
+      <w:r>
+        <w:t>vita confundir eventos distantes, mas com vocabulário semelhante.</w:t>
+      </w:r>
+    </w:p>
+    <w:p>
+      <w:pPr>
+        <w:jc w:val="both"/>
+      </w:pPr>
+      <w:r>
+        <w:rPr>
+          <w:b/>
+          <w:bCs/>
+        </w:rPr>
+        <w:t>Distribuição Beta por tópico</w:t>
+      </w:r>
+      <w:r>
+        <w:t xml:space="preserve"> </w:t>
+      </w:r>
+      <w:r>
+        <w:t xml:space="preserve">- </w:t>
+      </w:r>
+      <w:r>
+        <w:t>cada tópico tem uma curva temporal</w:t>
+      </w:r>
+      <w:r>
+        <w:t xml:space="preserve"> </w:t>
+      </w:r>
+      <w:r>
+        <w:t>que indica quando aparece e quando desaparece.</w:t>
+      </w:r>
+    </w:p>
+    <w:p>
+      <w:pPr>
+        <w:jc w:val="both"/>
+      </w:pPr>
+      <w:r>
+        <w:rPr>
+          <w:b/>
+          <w:bCs/>
+        </w:rPr>
+        <w:t>Diferença para DTM</w:t>
+      </w:r>
+      <w:r>
+        <w:t xml:space="preserve"> </w:t>
+      </w:r>
+      <w:r>
+        <w:t xml:space="preserve">- </w:t>
+      </w:r>
+      <w:r>
+        <w:t xml:space="preserve">TOT não usa janelas discretas de tempo nem depende de cadeia de </w:t>
+      </w:r>
+      <w:proofErr w:type="spellStart"/>
+      <w:r>
+        <w:t>Markov</w:t>
+      </w:r>
+      <w:proofErr w:type="spellEnd"/>
+      <w:r>
+        <w:t>. T</w:t>
+      </w:r>
+      <w:r>
+        <w:t>empo é contínuo.</w:t>
+      </w:r>
+    </w:p>
+    <w:p>
+      <w:pPr>
+        <w:jc w:val="both"/>
+        <w:rPr>
+          <w:b/>
+          <w:bCs/>
+          <w:color w:val="4EA72E" w:themeColor="accent6"/>
+        </w:rPr>
+      </w:pPr>
+      <w:r>
+        <w:rPr>
+          <w:b/>
+          <w:bCs/>
+          <w:color w:val="4EA72E" w:themeColor="accent6"/>
+        </w:rPr>
+        <w:t xml:space="preserve">RESUMO 8 </w:t>
+      </w:r>
+    </w:p>
+    <w:p>
+      <w:pPr>
+        <w:jc w:val="both"/>
+      </w:pPr>
+      <w:r>
+        <w:rPr>
+          <w:b/>
+          <w:bCs/>
+        </w:rPr>
+        <w:t xml:space="preserve">Processo de </w:t>
+      </w:r>
+      <w:proofErr w:type="spellStart"/>
+      <w:r>
+        <w:rPr>
+          <w:b/>
+          <w:bCs/>
+        </w:rPr>
+        <w:t>Dirichlet</w:t>
+      </w:r>
+      <w:proofErr w:type="spellEnd"/>
+      <w:r>
+        <w:rPr>
+          <w:b/>
+          <w:bCs/>
+        </w:rPr>
+        <w:t xml:space="preserve"> (DP)</w:t>
+      </w:r>
+      <w:r>
+        <w:t xml:space="preserve"> - </w:t>
+      </w:r>
+      <w:r>
+        <w:t>criar grupos de dados sem decidir à partida quantos grupos existem</w:t>
+      </w:r>
+      <w:r>
+        <w:t>.</w:t>
+      </w:r>
+    </w:p>
+    <w:p>
+      <w:pPr>
+        <w:jc w:val="both"/>
+      </w:pPr>
+      <w:r>
+        <w:rPr>
+          <w:b/>
+          <w:bCs/>
+        </w:rPr>
+        <w:t xml:space="preserve">Processo de </w:t>
+      </w:r>
+      <w:proofErr w:type="spellStart"/>
+      <w:r>
+        <w:rPr>
+          <w:b/>
+          <w:bCs/>
+        </w:rPr>
+        <w:t>Dirichlet</w:t>
+      </w:r>
+      <w:proofErr w:type="spellEnd"/>
+      <w:r>
+        <w:rPr>
+          <w:b/>
+          <w:bCs/>
+        </w:rPr>
+        <w:t xml:space="preserve"> Hierárquico (HDP)</w:t>
+      </w:r>
+      <w:r>
+        <w:t xml:space="preserve"> - </w:t>
+      </w:r>
+      <w:r>
+        <w:t>Em vez de cada grupo inventar tópicos do zero, todos usam um “menu global” de tópicos, mas cada grupo escolhe as suas próprias combinações.</w:t>
+      </w:r>
+    </w:p>
+    <w:p>
+      <w:pPr>
+        <w:jc w:val="both"/>
+      </w:pPr>
+      <w:proofErr w:type="spellStart"/>
+      <w:r>
+        <w:rPr>
+          <w:b/>
+          <w:bCs/>
+        </w:rPr>
         <w:t>Chinese</w:t>
       </w:r>
       <w:proofErr w:type="spellEnd"/>
@@ -560,201 +1201,134 @@
           <w:b/>
           <w:bCs/>
         </w:rPr>
+        <w:t xml:space="preserve"> </w:t>
+      </w:r>
+      <w:proofErr w:type="spellStart"/>
+      <w:r>
+        <w:rPr>
+          <w:b/>
+          <w:bCs/>
+        </w:rPr>
+        <w:t>Process</w:t>
+      </w:r>
+      <w:proofErr w:type="spellEnd"/>
+      <w:r>
+        <w:rPr>
+          <w:b/>
+          <w:bCs/>
+        </w:rPr>
+        <w:t xml:space="preserve"> (CRP)</w:t>
+      </w:r>
+      <w:r>
+        <w:t xml:space="preserve"> - </w:t>
+      </w:r>
+      <w:r>
+        <w:t>Uma metáfora: tens um restaurante chinês com mesas infinitas. Cada novo cliente</w:t>
+      </w:r>
+      <w:r>
+        <w:t xml:space="preserve"> (documento)</w:t>
+      </w:r>
+      <w:r>
+        <w:t xml:space="preserve"> pode sentar-se numa mesa já ocupada (reforçando a popularidade desse prato) ou abrir uma mesa nova (novo cluster).</w:t>
+      </w:r>
+      <w:r>
+        <w:t xml:space="preserve"> – permite criar tópicos sem ter um número definido de clusters</w:t>
+      </w:r>
+    </w:p>
+    <w:p>
+      <w:pPr>
+        <w:jc w:val="both"/>
+      </w:pPr>
+      <w:proofErr w:type="spellStart"/>
+      <w:r>
+        <w:rPr>
+          <w:b/>
+          <w:bCs/>
+        </w:rPr>
+        <w:lastRenderedPageBreak/>
+        <w:t>Chinese</w:t>
+      </w:r>
+      <w:proofErr w:type="spellEnd"/>
+      <w:r>
+        <w:rPr>
+          <w:b/>
+          <w:bCs/>
+        </w:rPr>
+        <w:t xml:space="preserve"> </w:t>
+      </w:r>
+      <w:proofErr w:type="spellStart"/>
+      <w:r>
+        <w:rPr>
+          <w:b/>
+          <w:bCs/>
+        </w:rPr>
+        <w:t>Restaurant</w:t>
+      </w:r>
+      <w:proofErr w:type="spellEnd"/>
+      <w:r>
+        <w:rPr>
+          <w:b/>
+          <w:bCs/>
+        </w:rPr>
         <w:t xml:space="preserve"> Franchise</w:t>
       </w:r>
       <w:r>
-        <w:t xml:space="preserve"> </w:t>
-      </w:r>
-      <w:r>
-        <w:t>- m</w:t>
-      </w:r>
-      <w:r>
-        <w:t>etáfora usada para representar como documentos compartilham tópicos: cada documento é um restaurante, mesas são subgrupos de palavras e os pratos são os tópicos compartilhados.</w:t>
-      </w:r>
-    </w:p>
-    <w:p>
-      <w:pPr>
-        <w:jc w:val="both"/>
-      </w:pPr>
-      <w:proofErr w:type="spellStart"/>
-      <w:r>
-        <w:rPr>
-          <w:b/>
-          <w:bCs/>
-        </w:rPr>
-        <w:lastRenderedPageBreak/>
-        <w:t>Burn</w:t>
-      </w:r>
-      <w:proofErr w:type="spellEnd"/>
-      <w:r>
-        <w:rPr>
-          <w:b/>
-          <w:bCs/>
-        </w:rPr>
-        <w:t>-in</w:t>
-      </w:r>
-      <w:r>
-        <w:t xml:space="preserve"> </w:t>
-      </w:r>
-      <w:r>
-        <w:t xml:space="preserve">- </w:t>
-      </w:r>
-      <w:r>
-        <w:t>fase inicial da cadeia MCMC em que o modelo ainda está a “aquecer” antes de estabilizar.</w:t>
-      </w:r>
-    </w:p>
-    <w:p>
-      <w:pPr>
-        <w:jc w:val="both"/>
-        <w:rPr>
-          <w:b/>
-          <w:bCs/>
-          <w:color w:val="4EA72E" w:themeColor="accent6"/>
-        </w:rPr>
-      </w:pPr>
-      <w:r>
-        <w:rPr>
-          <w:b/>
-          <w:bCs/>
-          <w:color w:val="4EA72E" w:themeColor="accent6"/>
-        </w:rPr>
-        <w:t>RESUMO 4</w:t>
-      </w:r>
-    </w:p>
-    <w:p>
-      <w:pPr>
-        <w:jc w:val="both"/>
-      </w:pPr>
-      <w:proofErr w:type="spellStart"/>
-      <w:r>
-        <w:rPr>
-          <w:b/>
-          <w:bCs/>
-        </w:rPr>
-        <w:t>Bootstrap</w:t>
-      </w:r>
-      <w:proofErr w:type="spellEnd"/>
-      <w:r>
-        <w:rPr>
-          <w:b/>
-          <w:bCs/>
-        </w:rPr>
-        <w:t xml:space="preserve"> </w:t>
-      </w:r>
-      <w:proofErr w:type="spellStart"/>
-      <w:r>
-        <w:rPr>
-          <w:b/>
-          <w:bCs/>
-        </w:rPr>
-        <w:t>resampling</w:t>
-      </w:r>
-      <w:proofErr w:type="spellEnd"/>
-      <w:r>
-        <w:t xml:space="preserve"> - </w:t>
-      </w:r>
-      <w:r>
-        <w:t>uma técnica estatística que “simula” várias versões dos dados originais (</w:t>
-      </w:r>
-      <w:r>
-        <w:t>networks</w:t>
-      </w:r>
-      <w:r>
-        <w:t>), para testar se os padrões que aparecem são mesmo sólidos ou só ruído</w:t>
-      </w:r>
-    </w:p>
-    <w:p>
-      <w:pPr>
-        <w:jc w:val="both"/>
-      </w:pPr>
-      <w:proofErr w:type="spellStart"/>
-      <w:r>
-        <w:rPr>
-          <w:b/>
-          <w:bCs/>
-        </w:rPr>
-        <w:t>Significance</w:t>
-      </w:r>
-      <w:proofErr w:type="spellEnd"/>
-      <w:r>
-        <w:rPr>
-          <w:b/>
-          <w:bCs/>
-        </w:rPr>
-        <w:t xml:space="preserve"> </w:t>
-      </w:r>
-      <w:proofErr w:type="spellStart"/>
-      <w:r>
-        <w:rPr>
-          <w:b/>
-          <w:bCs/>
-        </w:rPr>
-        <w:t>clustering</w:t>
-      </w:r>
-      <w:proofErr w:type="spellEnd"/>
-      <w:r>
-        <w:t xml:space="preserve"> - </w:t>
-      </w:r>
-      <w:r>
-        <w:t xml:space="preserve">em vez de confiar cegamente no algoritmo de </w:t>
-      </w:r>
-      <w:proofErr w:type="spellStart"/>
-      <w:r>
-        <w:t>clustering</w:t>
-      </w:r>
-      <w:proofErr w:type="spellEnd"/>
-      <w:r>
-        <w:t>, eles verificam se as comunidades (clusters) se mantêm estáveis quando os dados são reamostrados</w:t>
-      </w:r>
-    </w:p>
-    <w:p>
-      <w:pPr>
-        <w:jc w:val="both"/>
-      </w:pPr>
-      <w:proofErr w:type="spellStart"/>
-      <w:r>
-        <w:rPr>
-          <w:b/>
-          <w:bCs/>
-        </w:rPr>
-        <w:t>Alluvial</w:t>
-      </w:r>
-      <w:proofErr w:type="spellEnd"/>
-      <w:r>
-        <w:rPr>
-          <w:b/>
-          <w:bCs/>
-        </w:rPr>
-        <w:t xml:space="preserve"> </w:t>
-      </w:r>
-      <w:proofErr w:type="spellStart"/>
-      <w:r>
-        <w:rPr>
-          <w:b/>
-          <w:bCs/>
-        </w:rPr>
-        <w:t>diagrams</w:t>
-      </w:r>
-      <w:proofErr w:type="spellEnd"/>
-      <w:r>
-        <w:t>: gráficos que mostram como grupos  se dividem (</w:t>
-      </w:r>
-      <w:proofErr w:type="spellStart"/>
-      <w:r>
-        <w:t>splits</w:t>
-      </w:r>
-      <w:proofErr w:type="spellEnd"/>
-      <w:r>
-        <w:t>) ou se juntam (</w:t>
-      </w:r>
-      <w:proofErr w:type="spellStart"/>
-      <w:r>
-        <w:t>merges</w:t>
-      </w:r>
-      <w:proofErr w:type="spellEnd"/>
-      <w:r>
-        <w:t>) ao longo do tempo</w:t>
-      </w:r>
+        <w:rPr>
+          <w:b/>
+          <w:bCs/>
+        </w:rPr>
+        <w:t xml:space="preserve"> </w:t>
+      </w:r>
+      <w:r>
+        <w:rPr>
+          <w:b/>
+          <w:bCs/>
+        </w:rPr>
+        <w:t>(CRF)</w:t>
+      </w:r>
+      <w:r>
+        <w:t xml:space="preserve"> </w:t>
+      </w:r>
+      <w:r>
+        <w:t>(Versão do HDP) -</w:t>
+      </w:r>
+      <w:r>
+        <w:t xml:space="preserve"> </w:t>
+      </w:r>
+      <w:r>
+        <w:t xml:space="preserve">É como ter uma cadeia de restaurantes chineses (um </w:t>
+      </w:r>
+      <w:r>
+        <w:t xml:space="preserve">documento). Cada restaurante (documento) tem várias mesas (clusters locais (dentro de um documento)) e os clientes agrupam se por essas mesas. Cada mesa depois pede um prato do menu global (tópico global). – pode haver vários pratos por documento e não se precisa de definir o número de clusters. </w:t>
+      </w:r>
+    </w:p>
+    <w:p>
+      <w:pPr>
+        <w:jc w:val="both"/>
+      </w:pPr>
+      <w:r>
+        <w:rPr>
+          <w:b/>
+          <w:bCs/>
+        </w:rPr>
+        <w:t>Diferença para o RESUMO 3</w:t>
+      </w:r>
+      <w:r>
+        <w:t xml:space="preserve"> – este é mais explicativo do modelo em si (fundamentos teóricos e utilidade). O outro é mais inferência prática de como implementar o HDP de forma mais eficaz através de um algoritmo de MCMC (</w:t>
+      </w:r>
+      <w:proofErr w:type="spellStart"/>
+      <w:r>
+        <w:t>split-merge</w:t>
+      </w:r>
+      <w:proofErr w:type="spellEnd"/>
+      <w:r>
+        <w:t>).</w:t>
+      </w:r>
+    </w:p>
+    <w:p>
+      <w:pPr>
+        <w:jc w:val="both"/>
+      </w:pPr>
     </w:p>
     <w:sectPr>
       <w:pgSz w:w="11906" w:h="16838"/>
@@ -1367,7 +1941,6 @@
   <w:style w:type="character" w:default="1" w:styleId="DefaultParagraphFont">
     <w:name w:val="Default Paragraph Font"/>
     <w:uiPriority w:val="1"/>
-    <w:semiHidden/>
     <w:unhideWhenUsed/>
   </w:style>
   <w:style w:type="table" w:default="1" w:styleId="TableNormal">
@@ -1977,4 +2550,16 @@
     </a:ext>
   </a:extLst>
 </a:theme>
+</file>
+
+<file path=customXml/item1.xml><?xml version="1.0" encoding="utf-8"?>
+<b:Sources xmlns:b="http://schemas.openxmlformats.org/officeDocument/2006/bibliography" xmlns="http://schemas.openxmlformats.org/officeDocument/2006/bibliography" SelectedStyle="\APASixthEditionOfficeOnline.xsl" StyleName="APA" Version="6"/>
+</file>
+
+<file path=customXml/itemProps1.xml><?xml version="1.0" encoding="utf-8"?>
+<ds:datastoreItem xmlns:ds="http://schemas.openxmlformats.org/officeDocument/2006/customXml" ds:itemID="{49533A92-F124-4EEE-B977-328395CC94E4}">
+  <ds:schemaRefs>
+    <ds:schemaRef ds:uri="http://schemas.openxmlformats.org/officeDocument/2006/bibliography"/>
+  </ds:schemaRefs>
+</ds:datastoreItem>
 </file>
</xml_diff>